<commit_message>
#1 - Started bit on program and updated risk assessment
</commit_message>
<xml_diff>
--- a/requirements gathering/Requirements gathering_PN_RF_Updated-1.docx
+++ b/requirements gathering/Requirements gathering_PN_RF_Updated-1.docx
@@ -282,6 +282,31 @@
       <w:r>
         <w:t>What is the format of emails that are used to modify user details?</w:t>
       </w:r>
+    </w:p>
+    <w:p>
+      <w:pPr>
+        <w:pStyle w:val="ListParagraph"/>
+        <w:numPr>
+          <w:ilvl w:val="0"/>
+          <w:numId w:val="1"/>
+        </w:numPr>
+      </w:pPr>
+      <w:r>
+        <w:lastRenderedPageBreak/>
+        <w:t xml:space="preserve">What is current process for </w:t>
+      </w:r>
+      <w:r>
+        <w:t>finding suitable content to send to users?</w:t>
+      </w:r>
+    </w:p>
+    <w:p>
+      <w:pPr>
+        <w:pStyle w:val="ListParagraph"/>
+        <w:numPr>
+          <w:ilvl w:val="0"/>
+          <w:numId w:val="1"/>
+        </w:numPr>
+      </w:pPr>
     </w:p>
     <w:sectPr>
       <w:pgSz w:w="11906" w:h="16838"/>

</xml_diff>